<commit_message>
Modification de la doc technique
</commit_message>
<xml_diff>
--- a/Document/Dossier/Documentation technique.docx
+++ b/Document/Dossier/Documentation technique.docx
@@ -101,8 +101,8 @@
           </w:r>
         </w:sdtContent>
       </w:sdt>
+      <w:bookmarkEnd w:id="2"/>
       <w:bookmarkEnd w:id="3"/>
-      <w:bookmarkEnd w:id="2"/>
     </w:p>
     <w:p>
       <w:pPr>
@@ -203,149 +203,66 @@
         <w:rPr>
           <w:rFonts w:eastAsia="Times New Roman"/>
           <w:noProof/>
-          <w:lang w:val="fr-CH"/>
-        </w:rPr>
-      </w:pPr>
-    </w:p>
-    <w:p>
-      <w:pPr>
-        <w:ind w:left="0"/>
-        <w:jc w:val="center"/>
-        <w:rPr>
-          <w:rFonts w:eastAsia="Times New Roman"/>
+        </w:rPr>
+      </w:pPr>
+      <w:r>
+        <w:rPr>
           <w:noProof/>
         </w:rPr>
-      </w:pPr>
-    </w:p>
-    <w:p>
-      <w:pPr>
-        <w:ind w:left="0"/>
-        <w:jc w:val="center"/>
-        <w:rPr>
-          <w:rFonts w:eastAsia="Times New Roman"/>
-          <w:noProof/>
-        </w:rPr>
-      </w:pPr>
-    </w:p>
-    <w:p>
-      <w:pPr>
-        <w:ind w:left="0"/>
-        <w:jc w:val="center"/>
-        <w:rPr>
-          <w:rFonts w:eastAsia="Times New Roman"/>
-          <w:noProof/>
-        </w:rPr>
-      </w:pPr>
-    </w:p>
-    <w:p>
-      <w:pPr>
-        <w:ind w:left="0"/>
-        <w:jc w:val="center"/>
-        <w:rPr>
-          <w:rFonts w:eastAsia="Times New Roman"/>
-          <w:noProof/>
-        </w:rPr>
-      </w:pPr>
-    </w:p>
-    <w:p>
-      <w:pPr>
-        <w:ind w:left="0"/>
-        <w:jc w:val="center"/>
-        <w:rPr>
-          <w:rFonts w:eastAsia="Times New Roman"/>
-          <w:noProof/>
-        </w:rPr>
-      </w:pPr>
-    </w:p>
-    <w:p>
-      <w:pPr>
-        <w:ind w:left="0"/>
-        <w:jc w:val="center"/>
-        <w:rPr>
-          <w:rFonts w:eastAsia="Times New Roman"/>
-          <w:noProof/>
-        </w:rPr>
-      </w:pPr>
-    </w:p>
-    <w:p>
-      <w:pPr>
-        <w:ind w:left="0"/>
-        <w:jc w:val="center"/>
-        <w:rPr>
-          <w:rFonts w:eastAsia="Times New Roman"/>
-          <w:noProof/>
-        </w:rPr>
-      </w:pPr>
-    </w:p>
-    <w:p>
-      <w:pPr>
-        <w:ind w:left="0"/>
-        <w:jc w:val="center"/>
-        <w:rPr>
-          <w:rFonts w:eastAsia="Times New Roman"/>
-          <w:noProof/>
-        </w:rPr>
-      </w:pPr>
-    </w:p>
-    <w:p>
-      <w:pPr>
-        <w:ind w:left="0"/>
-        <w:jc w:val="center"/>
-        <w:rPr>
-          <w:rFonts w:eastAsia="Times New Roman"/>
-          <w:noProof/>
-        </w:rPr>
-      </w:pPr>
-    </w:p>
-    <w:p>
-      <w:pPr>
-        <w:ind w:left="0"/>
-        <w:jc w:val="center"/>
-        <w:rPr>
-          <w:rFonts w:eastAsia="Times New Roman"/>
-          <w:noProof/>
-        </w:rPr>
-      </w:pPr>
-    </w:p>
-    <w:p>
-      <w:pPr>
-        <w:ind w:left="0"/>
-        <w:jc w:val="center"/>
-        <w:rPr>
-          <w:rFonts w:eastAsia="Times New Roman"/>
-          <w:noProof/>
-        </w:rPr>
-      </w:pPr>
-    </w:p>
-    <w:p>
-      <w:pPr>
-        <w:ind w:left="0"/>
-        <w:jc w:val="center"/>
-        <w:rPr>
-          <w:rFonts w:eastAsia="Times New Roman"/>
-          <w:noProof/>
-        </w:rPr>
-      </w:pPr>
-    </w:p>
-    <w:p>
-      <w:pPr>
-        <w:ind w:left="0"/>
-        <w:jc w:val="center"/>
-        <w:rPr>
-          <w:rFonts w:eastAsia="Times New Roman"/>
-          <w:noProof/>
-        </w:rPr>
-      </w:pPr>
-    </w:p>
-    <w:p>
-      <w:pPr>
-        <w:ind w:left="0"/>
-        <w:jc w:val="center"/>
-        <w:rPr>
-          <w:rFonts w:eastAsia="Times New Roman"/>
-          <w:noProof/>
-        </w:rPr>
-      </w:pPr>
+        <w:drawing>
+          <wp:inline distT="0" distB="0" distL="0" distR="0" wp14:anchorId="3B516CC9" wp14:editId="7BC599DE">
+            <wp:extent cx="3600000" cy="4237248"/>
+            <wp:effectExtent l="0" t="0" r="635" b="0"/>
+            <wp:docPr id="643033878" name="Image 2" descr="Image générée"/>
+            <wp:cNvGraphicFramePr>
+              <a:graphicFrameLocks xmlns:a="http://schemas.openxmlformats.org/drawingml/2006/main" noChangeAspect="1"/>
+            </wp:cNvGraphicFramePr>
+            <a:graphic xmlns:a="http://schemas.openxmlformats.org/drawingml/2006/main">
+              <a:graphicData uri="http://schemas.openxmlformats.org/drawingml/2006/picture">
+                <pic:pic xmlns:pic="http://schemas.openxmlformats.org/drawingml/2006/picture">
+                  <pic:nvPicPr>
+                    <pic:cNvPr id="0" name="Picture 1" descr="Image générée"/>
+                    <pic:cNvPicPr>
+                      <a:picLocks noChangeAspect="1" noChangeArrowheads="1"/>
+                    </pic:cNvPicPr>
+                  </pic:nvPicPr>
+                  <pic:blipFill rotWithShape="1">
+                    <a:blip r:embed="rId8">
+                      <a:extLst>
+                        <a:ext uri="{28A0092B-C50C-407E-A947-70E740481C1C}">
+                          <a14:useLocalDpi xmlns:a14="http://schemas.microsoft.com/office/drawing/2010/main" val="0"/>
+                        </a:ext>
+                      </a:extLst>
+                    </a:blip>
+                    <a:srcRect t="2889" b="18618"/>
+                    <a:stretch>
+                      <a:fillRect/>
+                    </a:stretch>
+                  </pic:blipFill>
+                  <pic:spPr bwMode="auto">
+                    <a:xfrm>
+                      <a:off x="0" y="0"/>
+                      <a:ext cx="3600000" cy="4237248"/>
+                    </a:xfrm>
+                    <a:prstGeom prst="rect">
+                      <a:avLst/>
+                    </a:prstGeom>
+                    <a:noFill/>
+                    <a:ln>
+                      <a:noFill/>
+                    </a:ln>
+                    <a:extLst>
+                      <a:ext uri="{53640926-AAD7-44D8-BBD7-CCE9431645EC}">
+                        <a14:shadowObscured xmlns:a14="http://schemas.microsoft.com/office/drawing/2010/main"/>
+                      </a:ext>
+                    </a:extLst>
+                  </pic:spPr>
+                </pic:pic>
+              </a:graphicData>
+            </a:graphic>
+          </wp:inline>
+        </w:drawing>
+      </w:r>
     </w:p>
     <w:p>
       <w:pPr>
@@ -2433,8 +2350,8 @@
         </w:p>
       </w:sdtContent>
     </w:sdt>
-    <w:bookmarkStart w:id="4" w:name="_Toc180594045" w:displacedByCustomXml="prev"/>
-    <w:bookmarkStart w:id="5" w:name="_Toc180593949" w:displacedByCustomXml="prev"/>
+    <w:bookmarkStart w:id="4" w:name="_Toc180593949" w:displacedByCustomXml="prev"/>
+    <w:bookmarkStart w:id="5" w:name="_Toc180594045" w:displacedByCustomXml="prev"/>
     <w:p>
       <w:pPr>
         <w:ind w:left="0"/>
@@ -2465,7 +2382,37 @@
         <w:jc w:val="left"/>
       </w:pPr>
       <w:r>
-        <w:t xml:space="preserve">Ce document contient la documentation technique du projet réaliser dans le cadre du module 3. Cette application permet la gestion de recette et de leurs opérations et de la gestion de lots avec traçabilité de ceux-ci. L’application communique avec une base de données, ensuite l’automate utilise cette base de données pour effectuer ces lots. </w:t>
+        <w:t>Ce document contient la documentation technique du projet réalis</w:t>
+      </w:r>
+      <w:r>
+        <w:t>é</w:t>
+      </w:r>
+      <w:r>
+        <w:t xml:space="preserve"> dans le cadre du module 3. Cette application permet la gestion de</w:t>
+      </w:r>
+      <w:r>
+        <w:t>s</w:t>
+      </w:r>
+      <w:r>
+        <w:t xml:space="preserve"> recette</w:t>
+      </w:r>
+      <w:r>
+        <w:t>s</w:t>
+      </w:r>
+      <w:r>
+        <w:t xml:space="preserve"> et de leurs opérations et de la gestion de</w:t>
+      </w:r>
+      <w:r>
+        <w:t>s</w:t>
+      </w:r>
+      <w:r>
+        <w:t xml:space="preserve"> lots avec traçabilité de ceux-ci. L’application communique avec une base de données, ensuite l’automate utilise cette base de données pour effectuer </w:t>
+      </w:r>
+      <w:r>
+        <w:t>s</w:t>
+      </w:r>
+      <w:r>
+        <w:t xml:space="preserve">es lots. </w:t>
       </w:r>
     </w:p>
     <w:p>
@@ -2645,16 +2592,14 @@
           <w:lang w:val="fr-CH"/>
         </w:rPr>
         <w:tab/>
-        <w:t xml:space="preserve">: .NET </w:t>
-      </w:r>
-      <w:proofErr w:type="spellStart"/>
-      <w:r>
-        <w:rPr>
-          <w:lang w:val="fr-CH"/>
-        </w:rPr>
-        <w:t>Frameword</w:t>
-      </w:r>
-      <w:proofErr w:type="spellEnd"/>
+        <w:t>: .NET Framewor</w:t>
+      </w:r>
+      <w:r>
+        <w:rPr>
+          <w:lang w:val="fr-CH"/>
+        </w:rPr>
+        <w:t>k</w:t>
+      </w:r>
       <w:r>
         <w:rPr>
           <w:lang w:val="fr-CH"/>
@@ -2769,17 +2714,17 @@
         <w:pStyle w:val="Titre2"/>
         <w:ind w:left="0" w:firstLine="360"/>
       </w:pPr>
-      <w:bookmarkStart w:id="13" w:name="_Toc201042337"/>
-      <w:bookmarkStart w:id="14" w:name="_Toc201669509"/>
+      <w:bookmarkStart w:id="13" w:name="_Toc201669509"/>
+      <w:bookmarkStart w:id="14" w:name="_Toc201042337"/>
       <w:r>
         <w:lastRenderedPageBreak/>
         <w:t>Structure du projet</w:t>
       </w:r>
+      <w:bookmarkEnd w:id="13"/>
+      <w:r>
+        <w:t> </w:t>
+      </w:r>
       <w:bookmarkEnd w:id="14"/>
-      <w:r>
-        <w:t> </w:t>
-      </w:r>
-      <w:bookmarkEnd w:id="13"/>
     </w:p>
     <w:p>
       <w:pPr>
@@ -3607,7 +3552,7 @@
                     <pic:cNvPicPr/>
                   </pic:nvPicPr>
                   <pic:blipFill>
-                    <a:blip r:embed="rId8"/>
+                    <a:blip r:embed="rId9"/>
                     <a:stretch>
                       <a:fillRect/>
                     </a:stretch>
@@ -3675,7 +3620,7 @@
                     <pic:cNvPicPr/>
                   </pic:nvPicPr>
                   <pic:blipFill>
-                    <a:blip r:embed="rId9"/>
+                    <a:blip r:embed="rId10"/>
                     <a:stretch>
                       <a:fillRect/>
                     </a:stretch>
@@ -3719,16 +3664,16 @@
           <w:numId w:val="14"/>
         </w:numPr>
       </w:pPr>
-      <w:bookmarkStart w:id="22" w:name="_Toc180593959"/>
-      <w:bookmarkStart w:id="23" w:name="_Toc180594055"/>
-      <w:bookmarkStart w:id="24" w:name="_Toc201042342"/>
-      <w:bookmarkStart w:id="25" w:name="_Toc201669514"/>
+      <w:bookmarkStart w:id="22" w:name="_Toc201042342"/>
+      <w:bookmarkStart w:id="23" w:name="_Toc201669514"/>
+      <w:bookmarkStart w:id="24" w:name="_Toc180593959"/>
+      <w:bookmarkStart w:id="25" w:name="_Toc180594055"/>
       <w:r>
         <w:lastRenderedPageBreak/>
         <w:t>Configuration de la connexion</w:t>
       </w:r>
-      <w:bookmarkEnd w:id="24"/>
-      <w:bookmarkEnd w:id="25"/>
+      <w:bookmarkEnd w:id="22"/>
+      <w:bookmarkEnd w:id="23"/>
       <w:r>
         <w:t xml:space="preserve"> </w:t>
       </w:r>
@@ -4520,7 +4465,7 @@
                     <pic:cNvPicPr/>
                   </pic:nvPicPr>
                   <pic:blipFill>
-                    <a:blip r:embed="rId10" cstate="print">
+                    <a:blip r:embed="rId11" cstate="print">
                       <a:extLst>
                         <a:ext uri="{28A0092B-C50C-407E-A947-70E740481C1C}">
                           <a14:useLocalDpi xmlns:a14="http://schemas.microsoft.com/office/drawing/2010/main" val="0"/>
@@ -4565,11 +4510,9 @@
       <w:r>
         <w:t xml:space="preserve">Le formulaire principal est divisé en 4 </w:t>
       </w:r>
-      <w:proofErr w:type="spellStart"/>
-      <w:r>
-        <w:t>setions</w:t>
-      </w:r>
-      <w:proofErr w:type="spellEnd"/>
+      <w:r>
+        <w:t>sections</w:t>
+      </w:r>
       <w:r>
         <w:t xml:space="preserve"> : </w:t>
       </w:r>
@@ -4815,7 +4758,7 @@
                     <pic:cNvPicPr/>
                   </pic:nvPicPr>
                   <pic:blipFill rotWithShape="1">
-                    <a:blip r:embed="rId11"/>
+                    <a:blip r:embed="rId12"/>
                     <a:srcRect r="31164" b="53479"/>
                     <a:stretch>
                       <a:fillRect/>
@@ -4873,6 +4816,9 @@
       <w:r>
         <w:t>Liste des opérations modifiable</w:t>
       </w:r>
+      <w:r>
+        <w:t>s</w:t>
+      </w:r>
     </w:p>
     <w:p>
       <w:pPr>
@@ -4960,7 +4906,7 @@
                     <pic:cNvPicPr/>
                   </pic:nvPicPr>
                   <pic:blipFill>
-                    <a:blip r:embed="rId12"/>
+                    <a:blip r:embed="rId13"/>
                     <a:stretch>
                       <a:fillRect/>
                     </a:stretch>
@@ -5195,7 +5141,13 @@
     </w:p>
     <w:p>
       <w:r>
-        <w:t xml:space="preserve">Au démarrage de l’applications, tous les modèle sont chargés depuis la base de données. </w:t>
+        <w:t>Au démarrage de l’application, tous les modèle</w:t>
+      </w:r>
+      <w:r>
+        <w:t>s</w:t>
+      </w:r>
+      <w:r>
+        <w:t xml:space="preserve"> sont chargés depuis la base de données. </w:t>
       </w:r>
       <w:r>
         <w:t>Il est également possible de rafraîchir les données à tout moment en utilisant le bouton « Rafraîchir ».</w:t>
@@ -5252,7 +5204,21 @@
           <w:rFonts w:cs="Arial"/>
           <w:szCs w:val="24"/>
         </w:rPr>
-        <w:t xml:space="preserve">Cette classe est responsable de la communication avec la base de données. Elle fournit des méthodes pour interagir avec les données de base de données. </w:t>
+        <w:t xml:space="preserve">Cette classe est responsable de la communication avec la base de données. Elle fournit des méthodes pour interagir avec les données de </w:t>
+      </w:r>
+      <w:r>
+        <w:rPr>
+          <w:rFonts w:cs="Arial"/>
+          <w:szCs w:val="24"/>
+        </w:rPr>
+        <w:t xml:space="preserve">la </w:t>
+      </w:r>
+      <w:r>
+        <w:rPr>
+          <w:rFonts w:cs="Arial"/>
+          <w:szCs w:val="24"/>
+        </w:rPr>
+        <w:t xml:space="preserve">base de données. </w:t>
       </w:r>
     </w:p>
     <w:p>
@@ -5373,7 +5339,13 @@
         </w:numPr>
       </w:pPr>
       <w:r>
-        <w:t>Gestion de l’état des fenêtres (minimisées, maximisées, normal).</w:t>
+        <w:t>Gestion de l’état des fenêtres (minimisées, maximisées, normal</w:t>
+      </w:r>
+      <w:r>
+        <w:t>es</w:t>
+      </w:r>
+      <w:r>
+        <w:t>).</w:t>
       </w:r>
     </w:p>
     <w:p>
@@ -5475,8 +5447,8 @@
       </w:pPr>
       <w:bookmarkStart w:id="46" w:name="_Toc201042353"/>
       <w:bookmarkStart w:id="47" w:name="_Toc201669525"/>
-      <w:bookmarkEnd w:id="22"/>
-      <w:bookmarkEnd w:id="23"/>
+      <w:bookmarkEnd w:id="24"/>
+      <w:bookmarkEnd w:id="25"/>
       <w:r>
         <w:lastRenderedPageBreak/>
         <w:t>Annexe</w:t>
@@ -5500,7 +5472,7 @@
       <w:proofErr w:type="spellEnd"/>
     </w:p>
     <w:p>
-      <w:hyperlink r:id="rId13" w:history="1">
+      <w:hyperlink r:id="rId14" w:history="1">
         <w:r>
           <w:rPr>
             <w:rStyle w:val="Lienhypertexte"/>
@@ -5664,6 +5636,12 @@
         <w:tab/>
         <w:t># consignes reçu</w:t>
       </w:r>
+      <w:r>
+        <w:rPr>
+          <w:lang w:val="fr-CH"/>
+        </w:rPr>
+        <w:t>es</w:t>
+      </w:r>
     </w:p>
     <w:p>
       <w:pPr>
@@ -5715,14 +5693,12 @@
         <w:tab/>
         <w:t xml:space="preserve"># Dossier technique et </w:t>
       </w:r>
-      <w:proofErr w:type="spellStart"/>
-      <w:r>
-        <w:rPr>
-          <w:lang w:val="fr-CH"/>
-        </w:rPr>
-        <w:t>powerpoint</w:t>
-      </w:r>
-      <w:proofErr w:type="spellEnd"/>
+      <w:r>
+        <w:rPr>
+          <w:lang w:val="fr-CH"/>
+        </w:rPr>
+        <w:t>PowerPoint</w:t>
+      </w:r>
       <w:r>
         <w:rPr>
           <w:lang w:val="fr-CH"/>
@@ -5811,6 +5787,12 @@
         <w:tab/>
         <w:t># planification prévisionnel</w:t>
       </w:r>
+      <w:r>
+        <w:rPr>
+          <w:lang w:val="fr-CH"/>
+        </w:rPr>
+        <w:t>le</w:t>
+      </w:r>
     </w:p>
     <w:p>
       <w:pPr>
@@ -5954,7 +5936,7 @@
           <w:lang w:val="fr-CH"/>
         </w:rPr>
       </w:pPr>
-      <w:hyperlink r:id="rId14" w:history="1">
+      <w:hyperlink r:id="rId15" w:history="1">
         <w:r>
           <w:rPr>
             <w:rStyle w:val="Lienhypertexte"/>
@@ -5965,10 +5947,10 @@
       </w:hyperlink>
     </w:p>
     <w:sectPr>
-      <w:headerReference w:type="default" r:id="rId15"/>
-      <w:footerReference w:type="default" r:id="rId16"/>
-      <w:headerReference w:type="first" r:id="rId17"/>
-      <w:footerReference w:type="first" r:id="rId18"/>
+      <w:headerReference w:type="default" r:id="rId16"/>
+      <w:footerReference w:type="default" r:id="rId17"/>
+      <w:headerReference w:type="first" r:id="rId18"/>
+      <w:footerReference w:type="first" r:id="rId19"/>
       <w:pgSz w:w="11900" w:h="16840" w:code="9"/>
       <w:pgMar w:top="1418" w:right="1134" w:bottom="1985" w:left="1134" w:header="624" w:footer="454" w:gutter="567"/>
       <w:cols w:space="708"/>
@@ -10718,6 +10700,7 @@
     <w:rsid w:val="0023540D"/>
     <w:rsid w:val="00247DA9"/>
     <w:rsid w:val="002649D1"/>
+    <w:rsid w:val="002954F4"/>
     <w:rsid w:val="002A1712"/>
     <w:rsid w:val="002A6D31"/>
     <w:rsid w:val="002B77DA"/>

</xml_diff>